<commit_message>
Commit mié sep 13 14:46:36 -05 2023
</commit_message>
<xml_diff>
--- a/Cancionero de Acordes de Guitarra para celular (63x110mm)/De tal manera - Abel Zavala (C).docx
+++ b/Cancionero de Acordes de Guitarra para celular (63x110mm)/De tal manera - Abel Zavala (C).docx
@@ -14,6 +14,62 @@
       </w:pPr>
       <w:r>
         <w:rPr>
+          <w:rFonts w:hint="default" w:ascii="Iosevka" w:hAnsi="Iosevka" w:eastAsia="Courier 10 Pitch" w:cs="Iosevka"/>
+          <w:b w:val="0"/>
+          <w:bCs w:val="0"/>
+          <w:color w:val="auto"/>
+          <w:sz w:val="14"/>
+          <w:szCs w:val="14"/>
+          <w:lang w:val="es"/>
+        </w:rPr>
+        <w:drawing>
+          <wp:anchor distT="0" distB="0" distL="114300" distR="114300" simplePos="0" relativeHeight="251658240" behindDoc="0" locked="0" layoutInCell="1" allowOverlap="1">
+            <wp:simplePos x="0" y="0"/>
+            <wp:positionH relativeFrom="column">
+              <wp:posOffset>1219200</wp:posOffset>
+            </wp:positionH>
+            <wp:positionV relativeFrom="paragraph">
+              <wp:posOffset>102235</wp:posOffset>
+            </wp:positionV>
+            <wp:extent cx="679450" cy="679450"/>
+            <wp:effectExtent l="0" t="0" r="6350" b="6350"/>
+            <wp:wrapNone/>
+            <wp:docPr id="1" name="Imagen 1" descr="ACYM Ecuador 150x150"/>
+            <wp:cNvGraphicFramePr>
+              <a:graphicFrameLocks xmlns:a="http://schemas.openxmlformats.org/drawingml/2006/main" noChangeAspect="1"/>
+            </wp:cNvGraphicFramePr>
+            <a:graphic xmlns:a="http://schemas.openxmlformats.org/drawingml/2006/main">
+              <a:graphicData uri="http://schemas.openxmlformats.org/drawingml/2006/picture">
+                <pic:pic xmlns:pic="http://schemas.openxmlformats.org/drawingml/2006/picture">
+                  <pic:nvPicPr>
+                    <pic:cNvPr id="1" name="Imagen 1" descr="ACYM Ecuador 150x150"/>
+                    <pic:cNvPicPr>
+                      <a:picLocks noChangeAspect="1"/>
+                    </pic:cNvPicPr>
+                  </pic:nvPicPr>
+                  <pic:blipFill>
+                    <a:blip r:embed="rId4"/>
+                    <a:stretch>
+                      <a:fillRect/>
+                    </a:stretch>
+                  </pic:blipFill>
+                  <pic:spPr>
+                    <a:xfrm>
+                      <a:off x="0" y="0"/>
+                      <a:ext cx="679450" cy="679450"/>
+                    </a:xfrm>
+                    <a:prstGeom prst="rect">
+                      <a:avLst/>
+                    </a:prstGeom>
+                  </pic:spPr>
+                </pic:pic>
+              </a:graphicData>
+            </a:graphic>
+          </wp:anchor>
+        </w:drawing>
+      </w:r>
+      <w:r>
+        <w:rPr>
           <w:rFonts w:hint="default"/>
           <w:sz w:val="18"/>
           <w:szCs w:val="28"/>
@@ -200,10 +256,22 @@
           <w:szCs w:val="14"/>
           <w:lang w:val="es"/>
         </w:rPr>
-        <w:t xml:space="preserve">    C              G</w:t>
+        <w:t xml:space="preserve">    C     </w:t>
       </w:r>
       <w:bookmarkStart w:id="0" w:name="_GoBack"/>
       <w:bookmarkEnd w:id="0"/>
+      <w:r>
+        <w:rPr>
+          <w:rFonts w:hint="default" w:ascii="Iosevka" w:hAnsi="Iosevka" w:eastAsia="Courier 10 Pitch" w:cs="Iosevka"/>
+          <w:b w:val="0"/>
+          <w:bCs w:val="0"/>
+          <w:color w:val="auto"/>
+          <w:sz w:val="14"/>
+          <w:szCs w:val="14"/>
+          <w:lang w:val="es"/>
+        </w:rPr>
+        <w:t xml:space="preserve">         G</w:t>
+      </w:r>
     </w:p>
     <w:p>
       <w:pPr>
@@ -3124,7 +3192,7 @@
     <w:lsdException w:unhideWhenUsed="0" w:uiPriority="0" w:semiHidden="0" w:name="Body Text Indent 2"/>
     <w:lsdException w:unhideWhenUsed="0" w:uiPriority="0" w:semiHidden="0" w:name="Body Text Indent 3"/>
     <w:lsdException w:unhideWhenUsed="0" w:uiPriority="0" w:semiHidden="0" w:name="Block Text"/>
-    <w:lsdException w:unhideWhenUsed="0" w:uiPriority="0" w:semiHidden="0" w:name="Hyperlink"/>
+    <w:lsdException w:qFormat="1" w:unhideWhenUsed="0" w:uiPriority="0" w:semiHidden="0" w:name="Hyperlink"/>
     <w:lsdException w:unhideWhenUsed="0" w:uiPriority="0" w:semiHidden="0" w:name="FollowedHyperlink"/>
     <w:lsdException w:qFormat="1" w:unhideWhenUsed="0" w:uiPriority="0" w:semiHidden="0" w:name="Strong"/>
     <w:lsdException w:qFormat="1" w:unhideWhenUsed="0" w:uiPriority="0" w:semiHidden="0" w:name="Emphasis"/>
@@ -3292,6 +3360,7 @@
   <w:style w:type="character" w:styleId="7">
     <w:name w:val="Hyperlink"/>
     <w:basedOn w:val="6"/>
+    <w:qFormat/>
     <w:uiPriority w:val="0"/>
     <w:rPr>
       <w:color w:val="0000FF"/>

</xml_diff>